<commit_message>
Alteração do protótipo e diagrama do caso de uso 14. Inclusão dos arquivos dos casos de usos 13 e 14.
</commit_message>
<xml_diff>
--- a/4.3 Caso de Uso - UC-14 Editar manutenção.docx
+++ b/4.3 Caso de Uso - UC-14 Editar manutenção.docx
@@ -1537,7 +1537,7 @@
                 <wp:inline distT="0" distB="0" distL="0" distR="0">
                   <wp:extent cx="5760085" cy="3329305"/>
                   <wp:effectExtent l="19050" t="0" r="0" b="0"/>
-                  <wp:docPr id="4" name="Imagem 3" descr="UC-12 Protótipo 1.png"/>
+                  <wp:docPr id="1" name="Imagem 0" descr="UC-13 Protótipo.png"/>
                   <wp:cNvGraphicFramePr>
                     <a:graphicFrameLocks xmlns:a="http://schemas.openxmlformats.org/drawingml/2006/main" noChangeAspect="1"/>
                   </wp:cNvGraphicFramePr>
@@ -1545,7 +1545,7 @@
                     <a:graphicData uri="http://schemas.openxmlformats.org/drawingml/2006/picture">
                       <pic:pic xmlns:pic="http://schemas.openxmlformats.org/drawingml/2006/picture">
                         <pic:nvPicPr>
-                          <pic:cNvPr id="0" name="UC-12 Protótipo 1.png"/>
+                          <pic:cNvPr id="0" name="UC-13 Protótipo.png"/>
                           <pic:cNvPicPr/>
                         </pic:nvPicPr>
                         <pic:blipFill>
@@ -1613,9 +1613,9 @@
               </w:rPr>
               <w:drawing>
                 <wp:inline distT="0" distB="0" distL="0" distR="0">
-                  <wp:extent cx="5760085" cy="3370580"/>
+                  <wp:extent cx="5760085" cy="3312795"/>
                   <wp:effectExtent l="19050" t="0" r="0" b="0"/>
-                  <wp:docPr id="5" name="Imagem 4" descr="UC-14 Protótipo 2.png"/>
+                  <wp:docPr id="7" name="Imagem 6" descr="UC-14 Protótipo 2.png"/>
                   <wp:cNvGraphicFramePr>
                     <a:graphicFrameLocks xmlns:a="http://schemas.openxmlformats.org/drawingml/2006/main" noChangeAspect="1"/>
                   </wp:cNvGraphicFramePr>
@@ -1635,7 +1635,7 @@
                         <pic:spPr>
                           <a:xfrm>
                             <a:off x="0" y="0"/>
-                            <a:ext cx="5760085" cy="3370580"/>
+                            <a:ext cx="5760085" cy="3312795"/>
                           </a:xfrm>
                           <a:prstGeom prst="rect">
                             <a:avLst/>
@@ -1831,23 +1831,25 @@
                 <w:rFonts w:ascii="Arial" w:hAnsi="Arial" w:cs="Arial"/>
                 <w:b/>
                 <w:bCs/>
-                <w:color w:val="808080" w:themeColor="background1" w:themeShade="80"/>
-              </w:rPr>
-            </w:pPr>
-            <w:r>
-              <w:rPr>
-                <w:rFonts w:ascii="Arial" w:hAnsi="Arial" w:cs="Arial"/>
-                <w:b/>
-                <w:bCs/>
                 <w:noProof/>
                 <w:color w:val="808080" w:themeColor="background1" w:themeShade="80"/>
                 <w:lang w:eastAsia="pt-BR"/>
               </w:rPr>
+            </w:pPr>
+            <w:r>
+              <w:rPr>
+                <w:rFonts w:ascii="Arial" w:hAnsi="Arial" w:cs="Arial"/>
+                <w:b/>
+                <w:bCs/>
+                <w:noProof/>
+                <w:color w:val="808080" w:themeColor="background1" w:themeShade="80"/>
+                <w:lang w:eastAsia="pt-BR"/>
+              </w:rPr>
               <w:drawing>
                 <wp:inline distT="0" distB="0" distL="0" distR="0">
-                  <wp:extent cx="5760085" cy="4306570"/>
+                  <wp:extent cx="5760085" cy="3773805"/>
                   <wp:effectExtent l="19050" t="0" r="0" b="0"/>
-                  <wp:docPr id="6" name="Imagem 5" descr="UC-14 Diagrama.png"/>
+                  <wp:docPr id="8" name="Imagem 7" descr="UC-14 Diagrama.png"/>
                   <wp:cNvGraphicFramePr>
                     <a:graphicFrameLocks xmlns:a="http://schemas.openxmlformats.org/drawingml/2006/main" noChangeAspect="1"/>
                   </wp:cNvGraphicFramePr>
@@ -1867,7 +1869,7 @@
                         <pic:spPr>
                           <a:xfrm>
                             <a:off x="0" y="0"/>
-                            <a:ext cx="5760085" cy="4306570"/>
+                            <a:ext cx="5760085" cy="3773805"/>
                           </a:xfrm>
                           <a:prstGeom prst="rect">
                             <a:avLst/>
@@ -1879,6 +1881,23 @@
                 </wp:inline>
               </w:drawing>
             </w:r>
+          </w:p>
+          <w:p>
+            <w:pPr>
+              <w:pStyle w:val="Cabealho"/>
+              <w:tabs>
+                <w:tab w:val="clear" w:pos="4252"/>
+                <w:tab w:val="clear" w:pos="8504"/>
+                <w:tab w:val="left" w:pos="395"/>
+              </w:tabs>
+              <w:jc w:val="both"/>
+              <w:rPr>
+                <w:rFonts w:ascii="Arial" w:hAnsi="Arial" w:cs="Arial"/>
+                <w:b/>
+                <w:bCs/>
+                <w:color w:val="808080" w:themeColor="background1" w:themeShade="80"/>
+              </w:rPr>
+            </w:pPr>
           </w:p>
         </w:tc>
       </w:tr>

</xml_diff>

<commit_message>
Alteração do protótipo do caso de uso 14 Inclusão dos protótipos 3 e 4 do uc 14 na pasta arquivos
</commit_message>
<xml_diff>
--- a/4.3 Caso de Uso - UC-14 Editar manutenção.docx
+++ b/4.3 Caso de Uso - UC-14 Editar manutenção.docx
@@ -1206,21 +1206,12 @@
               </w:rPr>
               <w:t xml:space="preserve"> de manutenção </w:t>
             </w:r>
-            <w:bookmarkStart w:id="0" w:name="_GoBack"/>
-            <w:r>
-              <w:rPr>
-                <w:rFonts w:ascii="Arial" w:hAnsi="Arial" w:cs="Arial"/>
-                <w:bCs/>
-              </w:rPr>
-              <w:t>reali</w:t>
-            </w:r>
-            <w:bookmarkEnd w:id="0"/>
-            <w:r>
-              <w:rPr>
-                <w:rFonts w:ascii="Arial" w:hAnsi="Arial" w:cs="Arial"/>
-                <w:bCs/>
-              </w:rPr>
-              <w:t>zada com sucesso</w:t>
+            <w:r>
+              <w:rPr>
+                <w:rFonts w:ascii="Arial" w:hAnsi="Arial" w:cs="Arial"/>
+                <w:bCs/>
+              </w:rPr>
+              <w:t>realizada com sucesso</w:t>
             </w:r>
             <w:r>
               <w:rPr>
@@ -1695,6 +1686,177 @@
               </w:rPr>
             </w:pPr>
           </w:p>
+          <w:p>
+            <w:pPr>
+              <w:pStyle w:val="Cabealho"/>
+              <w:tabs>
+                <w:tab w:val="clear" w:pos="4252"/>
+                <w:tab w:val="clear" w:pos="8504"/>
+                <w:tab w:val="left" w:pos="395"/>
+              </w:tabs>
+              <w:jc w:val="both"/>
+              <w:rPr>
+                <w:rFonts w:ascii="Arial" w:hAnsi="Arial" w:cs="Arial"/>
+                <w:b/>
+                <w:bCs/>
+                <w:color w:val="808080" w:themeColor="background1" w:themeShade="80"/>
+              </w:rPr>
+            </w:pPr>
+            <w:r>
+              <w:rPr>
+                <w:rFonts w:ascii="Arial" w:hAnsi="Arial" w:cs="Arial"/>
+                <w:b/>
+                <w:bCs/>
+                <w:noProof/>
+                <w:color w:val="808080" w:themeColor="background1" w:themeShade="80"/>
+                <w:lang w:eastAsia="pt-BR"/>
+              </w:rPr>
+              <w:lastRenderedPageBreak/>
+              <w:drawing>
+                <wp:inline distT="0" distB="0" distL="0" distR="0">
+                  <wp:extent cx="5760085" cy="3360420"/>
+                  <wp:effectExtent l="0" t="0" r="0" b="0"/>
+                  <wp:docPr id="4" name="Imagem 4"/>
+                  <wp:cNvGraphicFramePr>
+                    <a:graphicFrameLocks xmlns:a="http://schemas.openxmlformats.org/drawingml/2006/main" noChangeAspect="1"/>
+                  </wp:cNvGraphicFramePr>
+                  <a:graphic xmlns:a="http://schemas.openxmlformats.org/drawingml/2006/main">
+                    <a:graphicData uri="http://schemas.openxmlformats.org/drawingml/2006/picture">
+                      <pic:pic xmlns:pic="http://schemas.openxmlformats.org/drawingml/2006/picture">
+                        <pic:nvPicPr>
+                          <pic:cNvPr id="0" name="UC-14 Protótipo 3.png"/>
+                          <pic:cNvPicPr/>
+                        </pic:nvPicPr>
+                        <pic:blipFill>
+                          <a:blip r:embed="rId10">
+                            <a:extLst>
+                              <a:ext uri="{28A0092B-C50C-407E-A947-70E740481C1C}">
+                                <a14:useLocalDpi xmlns:a14="http://schemas.microsoft.com/office/drawing/2010/main" val="0"/>
+                              </a:ext>
+                            </a:extLst>
+                          </a:blip>
+                          <a:stretch>
+                            <a:fillRect/>
+                          </a:stretch>
+                        </pic:blipFill>
+                        <pic:spPr>
+                          <a:xfrm>
+                            <a:off x="0" y="0"/>
+                            <a:ext cx="5760085" cy="3360420"/>
+                          </a:xfrm>
+                          <a:prstGeom prst="rect">
+                            <a:avLst/>
+                          </a:prstGeom>
+                        </pic:spPr>
+                      </pic:pic>
+                    </a:graphicData>
+                  </a:graphic>
+                </wp:inline>
+              </w:drawing>
+            </w:r>
+          </w:p>
+          <w:p>
+            <w:pPr>
+              <w:pStyle w:val="Cabealho"/>
+              <w:tabs>
+                <w:tab w:val="clear" w:pos="4252"/>
+                <w:tab w:val="clear" w:pos="8504"/>
+                <w:tab w:val="left" w:pos="395"/>
+              </w:tabs>
+              <w:jc w:val="both"/>
+              <w:rPr>
+                <w:rFonts w:ascii="Arial" w:hAnsi="Arial" w:cs="Arial"/>
+                <w:b/>
+                <w:bCs/>
+                <w:color w:val="808080" w:themeColor="background1" w:themeShade="80"/>
+              </w:rPr>
+            </w:pPr>
+          </w:p>
+          <w:p>
+            <w:pPr>
+              <w:pStyle w:val="Cabealho"/>
+              <w:tabs>
+                <w:tab w:val="clear" w:pos="4252"/>
+                <w:tab w:val="clear" w:pos="8504"/>
+                <w:tab w:val="left" w:pos="395"/>
+              </w:tabs>
+              <w:jc w:val="both"/>
+              <w:rPr>
+                <w:rFonts w:ascii="Arial" w:hAnsi="Arial" w:cs="Arial"/>
+                <w:b/>
+                <w:bCs/>
+                <w:color w:val="808080" w:themeColor="background1" w:themeShade="80"/>
+              </w:rPr>
+            </w:pPr>
+            <w:r>
+              <w:rPr>
+                <w:rFonts w:ascii="Arial" w:hAnsi="Arial" w:cs="Arial"/>
+                <w:b/>
+                <w:bCs/>
+                <w:noProof/>
+                <w:color w:val="808080" w:themeColor="background1" w:themeShade="80"/>
+                <w:lang w:eastAsia="pt-BR"/>
+              </w:rPr>
+              <w:drawing>
+                <wp:inline distT="0" distB="0" distL="0" distR="0">
+                  <wp:extent cx="5760085" cy="3348990"/>
+                  <wp:effectExtent l="0" t="0" r="0" b="0"/>
+                  <wp:docPr id="5" name="Imagem 5"/>
+                  <wp:cNvGraphicFramePr>
+                    <a:graphicFrameLocks xmlns:a="http://schemas.openxmlformats.org/drawingml/2006/main" noChangeAspect="1"/>
+                  </wp:cNvGraphicFramePr>
+                  <a:graphic xmlns:a="http://schemas.openxmlformats.org/drawingml/2006/main">
+                    <a:graphicData uri="http://schemas.openxmlformats.org/drawingml/2006/picture">
+                      <pic:pic xmlns:pic="http://schemas.openxmlformats.org/drawingml/2006/picture">
+                        <pic:nvPicPr>
+                          <pic:cNvPr id="0" name="UC-14 Protótipo 4.png"/>
+                          <pic:cNvPicPr/>
+                        </pic:nvPicPr>
+                        <pic:blipFill>
+                          <a:blip r:embed="rId11">
+                            <a:extLst>
+                              <a:ext uri="{28A0092B-C50C-407E-A947-70E740481C1C}">
+                                <a14:useLocalDpi xmlns:a14="http://schemas.microsoft.com/office/drawing/2010/main" val="0"/>
+                              </a:ext>
+                            </a:extLst>
+                          </a:blip>
+                          <a:stretch>
+                            <a:fillRect/>
+                          </a:stretch>
+                        </pic:blipFill>
+                        <pic:spPr>
+                          <a:xfrm>
+                            <a:off x="0" y="0"/>
+                            <a:ext cx="5760085" cy="3348990"/>
+                          </a:xfrm>
+                          <a:prstGeom prst="rect">
+                            <a:avLst/>
+                          </a:prstGeom>
+                        </pic:spPr>
+                      </pic:pic>
+                    </a:graphicData>
+                  </a:graphic>
+                </wp:inline>
+              </w:drawing>
+            </w:r>
+          </w:p>
+          <w:p>
+            <w:pPr>
+              <w:pStyle w:val="Cabealho"/>
+              <w:tabs>
+                <w:tab w:val="clear" w:pos="4252"/>
+                <w:tab w:val="clear" w:pos="8504"/>
+                <w:tab w:val="left" w:pos="395"/>
+              </w:tabs>
+              <w:jc w:val="both"/>
+              <w:rPr>
+                <w:rFonts w:ascii="Arial" w:hAnsi="Arial" w:cs="Arial"/>
+                <w:b/>
+                <w:bCs/>
+                <w:color w:val="808080" w:themeColor="background1" w:themeShade="80"/>
+              </w:rPr>
+            </w:pPr>
+          </w:p>
         </w:tc>
       </w:tr>
     </w:tbl>
@@ -1893,7 +2055,7 @@
                           <pic:cNvPicPr/>
                         </pic:nvPicPr>
                         <pic:blipFill>
-                          <a:blip r:embed="rId10"/>
+                          <a:blip r:embed="rId12"/>
                           <a:stretch>
                             <a:fillRect/>
                           </a:stretch>
@@ -1948,15 +2110,18 @@
     <w:p/>
     <w:p/>
     <w:p/>
-    <w:p/>
+    <w:p>
+      <w:bookmarkStart w:id="0" w:name="_GoBack"/>
+      <w:bookmarkEnd w:id="0"/>
+    </w:p>
     <w:p/>
     <w:p/>
     <w:p/>
     <w:p/>
     <w:p/>
     <w:sectPr>
-      <w:headerReference w:type="default" r:id="rId11"/>
-      <w:footerReference w:type="default" r:id="rId12"/>
+      <w:headerReference w:type="default" r:id="rId13"/>
+      <w:footerReference w:type="default" r:id="rId14"/>
       <w:pgSz w:w="11906" w:h="16838"/>
       <w:pgMar w:top="1134" w:right="1134" w:bottom="1134" w:left="1701" w:header="709" w:footer="709" w:gutter="0"/>
       <w:cols w:space="708"/>

</xml_diff>

<commit_message>
Inclusão do caso de teste 14
</commit_message>
<xml_diff>
--- a/4.3 Caso de Uso - UC-14 Editar manutenção.docx
+++ b/4.3 Caso de Uso - UC-14 Editar manutenção.docx
@@ -700,8 +700,6 @@
                 <w:szCs w:val="20"/>
               </w:rPr>
             </w:pPr>
-            <w:bookmarkStart w:id="0" w:name="_GoBack"/>
-            <w:bookmarkEnd w:id="0"/>
           </w:p>
         </w:tc>
       </w:tr>
@@ -1956,10 +1954,45 @@
             <w:r>
               <w:rPr>
                 <w:rFonts w:ascii="Tahoma" w:hAnsi="Tahoma" w:cs="Tahoma"/>
-                <w:sz w:val="20"/>
-                <w:szCs w:val="20"/>
-              </w:rPr>
-              <w:t>Não se aplica.</w:t>
+                <w:b/>
+                <w:sz w:val="20"/>
+                <w:szCs w:val="20"/>
+              </w:rPr>
+              <w:t>Regra de limite de caractere:</w:t>
+            </w:r>
+            <w:r>
+              <w:rPr>
+                <w:rFonts w:ascii="Tahoma" w:hAnsi="Tahoma" w:cs="Tahoma"/>
+                <w:sz w:val="20"/>
+                <w:szCs w:val="20"/>
+              </w:rPr>
+              <w:t xml:space="preserve"> A quantia máxima de caracteres por </w:t>
+            </w:r>
+            <w:r>
+              <w:rPr>
+                <w:rFonts w:ascii="Tahoma" w:hAnsi="Tahoma" w:cs="Tahoma"/>
+                <w:sz w:val="20"/>
+                <w:szCs w:val="20"/>
+              </w:rPr>
+              <w:t xml:space="preserve">motivo e </w:t>
+            </w:r>
+            <w:bookmarkStart w:id="0" w:name="_GoBack"/>
+            <w:bookmarkEnd w:id="0"/>
+            <w:r>
+              <w:rPr>
+                <w:rFonts w:ascii="Tahoma" w:hAnsi="Tahoma" w:cs="Tahoma"/>
+                <w:sz w:val="20"/>
+                <w:szCs w:val="20"/>
+              </w:rPr>
+              <w:t xml:space="preserve">descrição de retorno </w:t>
+            </w:r>
+            <w:r>
+              <w:rPr>
+                <w:rFonts w:ascii="Tahoma" w:hAnsi="Tahoma" w:cs="Tahoma"/>
+                <w:sz w:val="20"/>
+                <w:szCs w:val="20"/>
+              </w:rPr>
+              <w:t>é 1024.</w:t>
             </w:r>
           </w:p>
           <w:p>

</xml_diff>